<commit_message>
Candidate for evaluation, commit after class and evaluation
</commit_message>
<xml_diff>
--- a/TPEngin1/GDD/GDDTP1brouillon.docx
+++ b/TPEngin1/GDD/GDDTP1brouillon.docx
@@ -77,6 +77,7 @@
     <w:p>
       <w:pPr>
         <w:spacing w:after="0" w:line="240" w:lineRule="auto"/>
+        <w:jc w:val="both"/>
         <w:rPr>
           <w:rFonts w:ascii="Times New Roman" w:hAnsi="Times New Roman" w:cs="Times New Roman"/>
           <w:sz w:val="24"/>
@@ -301,6 +302,7 @@
     <w:p>
       <w:pPr>
         <w:spacing w:after="0" w:line="240" w:lineRule="auto"/>
+        <w:jc w:val="both"/>
         <w:rPr>
           <w:rFonts w:ascii="Times New Roman" w:hAnsi="Times New Roman" w:cs="Times New Roman"/>
           <w:sz w:val="24"/>
@@ -393,6 +395,7 @@
     <w:p>
       <w:pPr>
         <w:spacing w:after="0" w:line="240" w:lineRule="auto"/>
+        <w:jc w:val="both"/>
         <w:rPr>
           <w:rFonts w:ascii="Times New Roman" w:hAnsi="Times New Roman" w:cs="Times New Roman"/>
           <w:sz w:val="24"/>
@@ -497,6 +500,7 @@
     <w:p>
       <w:pPr>
         <w:spacing w:after="0" w:line="240" w:lineRule="auto"/>
+        <w:jc w:val="both"/>
         <w:rPr>
           <w:rFonts w:ascii="Times New Roman" w:hAnsi="Times New Roman" w:cs="Times New Roman"/>
           <w:sz w:val="24"/>
@@ -533,6 +537,7 @@
     <w:p>
       <w:pPr>
         <w:spacing w:after="0" w:line="240" w:lineRule="auto"/>
+        <w:jc w:val="both"/>
         <w:rPr>
           <w:rFonts w:ascii="Times New Roman" w:hAnsi="Times New Roman" w:cs="Times New Roman"/>
           <w:sz w:val="24"/>
@@ -571,6 +576,7 @@
     <w:p>
       <w:pPr>
         <w:spacing w:after="0" w:line="240" w:lineRule="auto"/>
+        <w:jc w:val="both"/>
         <w:rPr>
           <w:rFonts w:ascii="Times New Roman" w:hAnsi="Times New Roman" w:cs="Times New Roman"/>
           <w:sz w:val="24"/>
@@ -627,6 +633,7 @@
     <w:p>
       <w:pPr>
         <w:spacing w:after="0" w:line="240" w:lineRule="auto"/>
+        <w:jc w:val="both"/>
         <w:rPr>
           <w:rFonts w:ascii="Times New Roman" w:hAnsi="Times New Roman" w:cs="Times New Roman"/>
           <w:sz w:val="24"/>
@@ -641,6 +648,16 @@
         </w:rPr>
         <w:t>Lorsque le personnage attaque ou est touché par un projectile, il perd de sa vélocité et l’utilisateur perd le contrôle momentanément.</w:t>
       </w:r>
+    </w:p>
+    <w:p>
+      <w:pPr>
+        <w:spacing w:after="0" w:line="240" w:lineRule="auto"/>
+        <w:rPr>
+          <w:rFonts w:ascii="Times New Roman" w:hAnsi="Times New Roman" w:cs="Times New Roman"/>
+          <w:sz w:val="24"/>
+          <w:szCs w:val="24"/>
+        </w:rPr>
+      </w:pPr>
     </w:p>
     <w:p>
       <w:pPr>
@@ -708,6 +725,7 @@
     <w:p>
       <w:pPr>
         <w:spacing w:after="0" w:line="240" w:lineRule="auto"/>
+        <w:jc w:val="both"/>
         <w:rPr>
           <w:rFonts w:ascii="Times New Roman" w:hAnsi="Times New Roman" w:cs="Times New Roman"/>
           <w:sz w:val="24"/>
@@ -812,6 +830,7 @@
     <w:p>
       <w:pPr>
         <w:spacing w:after="0" w:line="240" w:lineRule="auto"/>
+        <w:jc w:val="both"/>
         <w:rPr>
           <w:rFonts w:ascii="Times New Roman" w:hAnsi="Times New Roman" w:cs="Times New Roman"/>
           <w:sz w:val="24"/>
@@ -1465,6 +1484,7 @@
     <w:p>
       <w:pPr>
         <w:spacing w:after="0" w:line="240" w:lineRule="auto"/>
+        <w:jc w:val="both"/>
         <w:rPr>
           <w:rFonts w:ascii="Times New Roman" w:hAnsi="Times New Roman" w:cs="Times New Roman"/>
           <w:sz w:val="24"/>
@@ -1530,6 +1550,7 @@
           <w:numId w:val="3"/>
         </w:numPr>
         <w:spacing w:after="0" w:line="240" w:lineRule="auto"/>
+        <w:jc w:val="both"/>
         <w:rPr>
           <w:rFonts w:ascii="Times New Roman" w:hAnsi="Times New Roman" w:cs="Times New Roman"/>
           <w:sz w:val="24"/>
@@ -1553,6 +1574,7 @@
           <w:numId w:val="3"/>
         </w:numPr>
         <w:spacing w:after="0" w:line="240" w:lineRule="auto"/>
+        <w:jc w:val="both"/>
         <w:rPr>
           <w:rFonts w:ascii="Times New Roman" w:hAnsi="Times New Roman" w:cs="Times New Roman"/>
           <w:sz w:val="24"/>
@@ -1576,6 +1598,7 @@
           <w:numId w:val="3"/>
         </w:numPr>
         <w:spacing w:after="0" w:line="240" w:lineRule="auto"/>
+        <w:jc w:val="both"/>
         <w:rPr>
           <w:rFonts w:ascii="Times New Roman" w:hAnsi="Times New Roman" w:cs="Times New Roman"/>
           <w:sz w:val="24"/>
@@ -1599,6 +1622,7 @@
           <w:numId w:val="3"/>
         </w:numPr>
         <w:spacing w:after="0" w:line="240" w:lineRule="auto"/>
+        <w:jc w:val="both"/>
         <w:rPr>
           <w:rFonts w:ascii="Times New Roman" w:hAnsi="Times New Roman" w:cs="Times New Roman"/>
           <w:sz w:val="24"/>
@@ -1622,6 +1646,7 @@
           <w:numId w:val="3"/>
         </w:numPr>
         <w:spacing w:after="0" w:line="240" w:lineRule="auto"/>
+        <w:jc w:val="both"/>
         <w:rPr>
           <w:rFonts w:ascii="Times New Roman" w:hAnsi="Times New Roman" w:cs="Times New Roman"/>
           <w:sz w:val="24"/>
@@ -1635,6 +1660,27 @@
           <w:szCs w:val="24"/>
         </w:rPr>
         <w:t xml:space="preserve">Pour un contrôle optimal des déplacements et de la caméra les salles doivent avoir au moins </w:t>
+      </w:r>
+    </w:p>
+    <w:p>
+      <w:pPr>
+        <w:pStyle w:val="Paragraphedeliste"/>
+        <w:spacing w:after="0" w:line="240" w:lineRule="auto"/>
+        <w:ind w:left="360"/>
+        <w:jc w:val="both"/>
+        <w:rPr>
+          <w:rFonts w:ascii="Times New Roman" w:hAnsi="Times New Roman" w:cs="Times New Roman"/>
+          <w:sz w:val="24"/>
+          <w:szCs w:val="24"/>
+        </w:rPr>
+      </w:pPr>
+      <w:r>
+        <w:rPr>
+          <w:rFonts w:ascii="Times New Roman" w:hAnsi="Times New Roman" w:cs="Times New Roman"/>
+          <w:sz w:val="24"/>
+          <w:szCs w:val="24"/>
+        </w:rPr>
+        <w:t>10 par 10 unités horizontalement et au moins 5 unités verticalement.</w:t>
       </w:r>
     </w:p>
     <w:p>
@@ -1645,19 +1691,20 @@
           <w:numId w:val="3"/>
         </w:numPr>
         <w:spacing w:after="0" w:line="240" w:lineRule="auto"/>
-        <w:rPr>
-          <w:rFonts w:ascii="Times New Roman" w:hAnsi="Times New Roman" w:cs="Times New Roman"/>
-          <w:sz w:val="24"/>
-          <w:szCs w:val="24"/>
-        </w:rPr>
-      </w:pPr>
-      <w:r>
-        <w:rPr>
-          <w:rFonts w:ascii="Times New Roman" w:hAnsi="Times New Roman" w:cs="Times New Roman"/>
-          <w:sz w:val="24"/>
-          <w:szCs w:val="24"/>
-        </w:rPr>
-        <w:t>10 par 10 unités horizontalement et au moins 5 unités verticalement.</w:t>
+        <w:jc w:val="both"/>
+        <w:rPr>
+          <w:rFonts w:ascii="Times New Roman" w:hAnsi="Times New Roman" w:cs="Times New Roman"/>
+          <w:sz w:val="24"/>
+          <w:szCs w:val="24"/>
+        </w:rPr>
+      </w:pPr>
+      <w:r>
+        <w:rPr>
+          <w:rFonts w:ascii="Times New Roman" w:hAnsi="Times New Roman" w:cs="Times New Roman"/>
+          <w:sz w:val="24"/>
+          <w:szCs w:val="24"/>
+        </w:rPr>
+        <w:t>Le personnage peut sauter sur des plateformes situées à une hauteur de 2 unités au maximum.</w:t>
       </w:r>
     </w:p>
     <w:p>
@@ -1668,19 +1715,20 @@
           <w:numId w:val="3"/>
         </w:numPr>
         <w:spacing w:after="0" w:line="240" w:lineRule="auto"/>
-        <w:rPr>
-          <w:rFonts w:ascii="Times New Roman" w:hAnsi="Times New Roman" w:cs="Times New Roman"/>
-          <w:sz w:val="24"/>
-          <w:szCs w:val="24"/>
-        </w:rPr>
-      </w:pPr>
-      <w:r>
-        <w:rPr>
-          <w:rFonts w:ascii="Times New Roman" w:hAnsi="Times New Roman" w:cs="Times New Roman"/>
-          <w:sz w:val="24"/>
-          <w:szCs w:val="24"/>
-        </w:rPr>
-        <w:t>Le personnage peut sauter sur des plateformes situées à une hauteur de 2 unités au maximum.</w:t>
+        <w:jc w:val="both"/>
+        <w:rPr>
+          <w:rFonts w:ascii="Times New Roman" w:hAnsi="Times New Roman" w:cs="Times New Roman"/>
+          <w:sz w:val="24"/>
+          <w:szCs w:val="24"/>
+        </w:rPr>
+      </w:pPr>
+      <w:r>
+        <w:rPr>
+          <w:rFonts w:ascii="Times New Roman" w:hAnsi="Times New Roman" w:cs="Times New Roman"/>
+          <w:sz w:val="24"/>
+          <w:szCs w:val="24"/>
+        </w:rPr>
+        <w:t>Après 5 unités de chutes après avoir quitté le sol ou après avoir effectué un saut complet horizontalement l’utilisateur perd le contrôle du personnage et le personnage tombe.</w:t>
       </w:r>
     </w:p>
     <w:p>
@@ -1691,19 +1739,38 @@
           <w:numId w:val="3"/>
         </w:numPr>
         <w:spacing w:after="0" w:line="240" w:lineRule="auto"/>
-        <w:rPr>
-          <w:rFonts w:ascii="Times New Roman" w:hAnsi="Times New Roman" w:cs="Times New Roman"/>
-          <w:sz w:val="24"/>
-          <w:szCs w:val="24"/>
-        </w:rPr>
-      </w:pPr>
-      <w:r>
-        <w:rPr>
-          <w:rFonts w:ascii="Times New Roman" w:hAnsi="Times New Roman" w:cs="Times New Roman"/>
-          <w:sz w:val="24"/>
-          <w:szCs w:val="24"/>
-        </w:rPr>
-        <w:t>Après 5 unités de chutes après avoir quitté le sol ou après avoir effectué un saut complet horizontalement l’utilisateur perd le contrôle du personnage et le personnage tombe.</w:t>
+        <w:jc w:val="both"/>
+        <w:rPr>
+          <w:rFonts w:ascii="Times New Roman" w:hAnsi="Times New Roman" w:cs="Times New Roman"/>
+          <w:sz w:val="24"/>
+          <w:szCs w:val="24"/>
+        </w:rPr>
+      </w:pPr>
+      <w:r>
+        <w:rPr>
+          <w:rFonts w:ascii="Times New Roman" w:hAnsi="Times New Roman" w:cs="Times New Roman"/>
+          <w:sz w:val="24"/>
+          <w:szCs w:val="24"/>
+        </w:rPr>
+        <w:t xml:space="preserve">Lorsque le personnage est </w:t>
+      </w:r>
+      <w:r>
+        <w:rPr>
+          <w:rFonts w:ascii="Times New Roman" w:hAnsi="Times New Roman" w:cs="Times New Roman"/>
+          <w:i/>
+          <w:iCs/>
+          <w:sz w:val="24"/>
+          <w:szCs w:val="24"/>
+        </w:rPr>
+        <w:t>hit</w:t>
+      </w:r>
+      <w:r>
+        <w:rPr>
+          <w:rFonts w:ascii="Times New Roman" w:hAnsi="Times New Roman" w:cs="Times New Roman"/>
+          <w:sz w:val="24"/>
+          <w:szCs w:val="24"/>
+        </w:rPr>
+        <w:t>, il ne réagir pour 0.5 seconde.</w:t>
       </w:r>
     </w:p>
     <w:p>
@@ -1714,47 +1781,7 @@
           <w:numId w:val="3"/>
         </w:numPr>
         <w:spacing w:after="0" w:line="240" w:lineRule="auto"/>
-        <w:rPr>
-          <w:rFonts w:ascii="Times New Roman" w:hAnsi="Times New Roman" w:cs="Times New Roman"/>
-          <w:sz w:val="24"/>
-          <w:szCs w:val="24"/>
-        </w:rPr>
-      </w:pPr>
-      <w:r>
-        <w:rPr>
-          <w:rFonts w:ascii="Times New Roman" w:hAnsi="Times New Roman" w:cs="Times New Roman"/>
-          <w:sz w:val="24"/>
-          <w:szCs w:val="24"/>
-        </w:rPr>
-        <w:t xml:space="preserve">Lorsque le personnage est </w:t>
-      </w:r>
-      <w:r>
-        <w:rPr>
-          <w:rFonts w:ascii="Times New Roman" w:hAnsi="Times New Roman" w:cs="Times New Roman"/>
-          <w:i/>
-          <w:iCs/>
-          <w:sz w:val="24"/>
-          <w:szCs w:val="24"/>
-        </w:rPr>
-        <w:t>hit</w:t>
-      </w:r>
-      <w:r>
-        <w:rPr>
-          <w:rFonts w:ascii="Times New Roman" w:hAnsi="Times New Roman" w:cs="Times New Roman"/>
-          <w:sz w:val="24"/>
-          <w:szCs w:val="24"/>
-        </w:rPr>
-        <w:t>, il ne réagir pour 0.5 seconde.</w:t>
-      </w:r>
-    </w:p>
-    <w:p>
-      <w:pPr>
-        <w:pStyle w:val="Paragraphedeliste"/>
-        <w:numPr>
-          <w:ilvl w:val="0"/>
-          <w:numId w:val="3"/>
-        </w:numPr>
-        <w:spacing w:after="0" w:line="240" w:lineRule="auto"/>
+        <w:jc w:val="both"/>
         <w:rPr>
           <w:rFonts w:ascii="Times New Roman" w:hAnsi="Times New Roman" w:cs="Times New Roman"/>
           <w:sz w:val="24"/>

</xml_diff>